<commit_message>
added fire modeling to cuts / added beginnings of the intro to synthesis
</commit_message>
<xml_diff>
--- a/docs/manuscript_draft/fuel_cuts.docx
+++ b/docs/manuscript_draft/fuel_cuts.docx
@@ -2,6 +2,215 @@
 <file path=word/document.xml><?xml version="1.0" encoding="utf-8"?>
 <w:document xmlns:wpc="http://schemas.microsoft.com/office/word/2010/wordprocessingCanvas" xmlns:cx="http://schemas.microsoft.com/office/drawing/2014/chartex" xmlns:cx1="http://schemas.microsoft.com/office/drawing/2015/9/8/chartex" xmlns:cx2="http://schemas.microsoft.com/office/drawing/2015/10/21/chartex" xmlns:cx3="http://schemas.microsoft.com/office/drawing/2016/5/9/chartex" xmlns:cx4="http://schemas.microsoft.com/office/drawing/2016/5/10/chartex" xmlns:cx5="http://schemas.microsoft.com/office/drawing/2016/5/11/chartex" xmlns:cx6="http://schemas.microsoft.com/office/drawing/2016/5/12/chartex" xmlns:cx7="http://schemas.microsoft.com/office/drawing/2016/5/13/chartex" xmlns:cx8="http://schemas.microsoft.com/office/drawing/2016/5/14/chartex" xmlns:mc="http://schemas.openxmlformats.org/markup-compatibility/2006" xmlns:aink="http://schemas.microsoft.com/office/drawing/2016/ink" xmlns:am3d="http://schemas.microsoft.com/office/drawing/2017/model3d" xmlns:o="urn:schemas-microsoft-com:office:office" xmlns:r="http://schemas.openxmlformats.org/officeDocument/2006/relationships" xmlns:m="http://schemas.openxmlformats.org/officeDocument/2006/math" xmlns:v="urn:schemas-microsoft-com:vml" xmlns:wp14="http://schemas.microsoft.com/office/word/2010/wordprocessingDrawing" xmlns:wp="http://schemas.openxmlformats.org/drawingml/2006/wordprocessingDrawing" xmlns:w10="urn:schemas-microsoft-com:office:word" xmlns:w="http://schemas.openxmlformats.org/wordprocessingml/2006/main" xmlns:w14="http://schemas.microsoft.com/office/word/2010/wordml" xmlns:w15="http://schemas.microsoft.com/office/word/2012/wordml" xmlns:w16cex="http://schemas.microsoft.com/office/word/2018/wordml/cex" xmlns:w16cid="http://schemas.microsoft.com/office/word/2016/wordml/cid" xmlns:w16="http://schemas.microsoft.com/office/word/2018/wordml" xmlns:w16se="http://schemas.microsoft.com/office/word/2015/wordml/symex" xmlns:wpg="http://schemas.microsoft.com/office/word/2010/wordprocessingGroup" xmlns:wpi="http://schemas.microsoft.com/office/word/2010/wordprocessingInk" xmlns:wne="http://schemas.microsoft.com/office/word/2006/wordml" xmlns:wps="http://schemas.microsoft.com/office/word/2010/wordprocessingShape" mc:Ignorable="w14 w15 w16se w16cid w16 w16cex wp14">
   <w:body>
+    <w:p/>
+    <w:p/>
+    <w:p>
+      <w:pPr>
+        <w:spacing w:line="360" w:lineRule="auto"/>
+        <w:rPr>
+          <w:rFonts w:cstheme="minorHAnsi"/>
+        </w:rPr>
+      </w:pPr>
+      <w:r>
+        <w:rPr>
+          <w:rFonts w:cstheme="minorHAnsi"/>
+        </w:rPr>
+        <w:t xml:space="preserve">This chapter examines dynamics and distributions of fuel loads in reburned stands in boreal Alaska to evaluate subsequent modeled changes in potential fire danger and initial fire behavior. This chapter is an extension of the dissertation, funded with a Graduate Innovation Award from the Joint Fire Science Program (ID 19-1-01-43). </w:t>
+      </w:r>
+    </w:p>
+    <w:p>
+      <w:pPr>
+        <w:rPr>
+          <w:rFonts w:cstheme="minorHAnsi"/>
+        </w:rPr>
+      </w:pPr>
+      <w:r>
+        <w:rPr>
+          <w:rFonts w:cstheme="minorHAnsi"/>
+        </w:rPr>
+        <w:t>3) assess how modeled fire behavior differs across reburn sequence and between topographic position.</w:t>
+      </w:r>
+    </w:p>
+    <w:p>
+      <w:pPr>
+        <w:pStyle w:val="ListParagraph"/>
+        <w:numPr>
+          <w:ilvl w:val="0"/>
+          <w:numId w:val="1"/>
+        </w:numPr>
+        <w:spacing w:line="360" w:lineRule="auto"/>
+        <w:rPr>
+          <w:rFonts w:cstheme="minorHAnsi"/>
+          <w:sz w:val="24"/>
+        </w:rPr>
+      </w:pPr>
+      <w:r>
+        <w:rPr>
+          <w:rFonts w:cstheme="minorHAnsi"/>
+          <w:sz w:val="24"/>
+        </w:rPr>
+        <w:t>What is the effect of short interval reburns on modeled fire danger and initial surface fire behavior?</w:t>
+      </w:r>
+    </w:p>
+    <w:p>
+      <w:pPr>
+        <w:pStyle w:val="ListParagraph"/>
+        <w:numPr>
+          <w:ilvl w:val="0"/>
+          <w:numId w:val="1"/>
+        </w:numPr>
+        <w:spacing w:line="360" w:lineRule="auto"/>
+        <w:rPr>
+          <w:rFonts w:cstheme="minorHAnsi"/>
+          <w:sz w:val="24"/>
+        </w:rPr>
+      </w:pPr>
+      <w:r>
+        <w:rPr>
+          <w:rFonts w:cstheme="minorHAnsi"/>
+          <w:sz w:val="24"/>
+        </w:rPr>
+        <w:t xml:space="preserve">I further hypothesize that modeled fire danger and initial surface fire behavior will be greatest in once and twice-burned stands via the hypothesized increase in fuel loads but will differ according to site type. </w:t>
+      </w:r>
+    </w:p>
+    <w:p>
+      <w:pPr>
+        <w:pStyle w:val="Heading4"/>
+        <w:spacing w:line="360" w:lineRule="auto"/>
+      </w:pPr>
+      <w:r>
+        <w:t>Fire behavior modeling</w:t>
+      </w:r>
+    </w:p>
+    <w:p>
+      <w:pPr>
+        <w:spacing w:line="360" w:lineRule="auto"/>
+        <w:rPr>
+          <w:rFonts w:cstheme="minorHAnsi"/>
+        </w:rPr>
+      </w:pPr>
+      <w:r>
+        <w:rPr>
+          <w:rFonts w:cstheme="minorHAnsi"/>
+        </w:rPr>
+        <w:t xml:space="preserve">To model fire behavior based on estimated fuels structures in reburns, we used the HIGRAD/FIRETEC system, a physics-based fire behavior that represents individual ecosystem components and combustion/atmospheric interactions explicitly. HIGRAD/FIRETEC specifically treats vegetation composition and structure in three-dimensions, accounting for bulk density, surface area to volume ratio and fuel moisture. By treating fuel beds as complex and homogenous (both vertically, and horizontally), HIGRAD/FIRETEC can simulate the effects of fine-scale shifts in fuels structure and composition on subsequent fire behavior. </w:t>
+      </w:r>
+    </w:p>
+    <w:p>
+      <w:pPr>
+        <w:spacing w:line="360" w:lineRule="auto"/>
+        <w:rPr>
+          <w:rFonts w:cstheme="minorHAnsi"/>
+        </w:rPr>
+      </w:pPr>
+    </w:p>
+    <w:p>
+      <w:pPr>
+        <w:spacing w:line="360" w:lineRule="auto"/>
+        <w:rPr>
+          <w:rFonts w:cstheme="minorHAnsi"/>
+          <w:color w:val="000000" w:themeColor="text1"/>
+        </w:rPr>
+      </w:pPr>
+      <w:r>
+        <w:rPr>
+          <w:rFonts w:cstheme="minorHAnsi"/>
+        </w:rPr>
+        <w:t>Using th</w:t>
+      </w:r>
+      <w:r>
+        <w:rPr>
+          <w:rFonts w:cstheme="minorHAnsi"/>
+        </w:rPr>
+        <w:t>is</w:t>
+      </w:r>
+      <w:r>
+        <w:rPr>
+          <w:rFonts w:cstheme="minorHAnsi"/>
+        </w:rPr>
+        <w:t xml:space="preserve"> modeling framework,</w:t>
+      </w:r>
+      <w:r>
+        <w:rPr>
+          <w:rFonts w:cstheme="minorHAnsi"/>
+        </w:rPr>
+        <w:t xml:space="preserve"> we modeled</w:t>
+      </w:r>
+      <w:r>
+        <w:rPr>
+          <w:rFonts w:cstheme="minorHAnsi"/>
+        </w:rPr>
+        <w:t xml:space="preserve"> predicted fire danger</w:t>
+      </w:r>
+      <w:r>
+        <w:rPr>
+          <w:rFonts w:cstheme="minorHAnsi"/>
+        </w:rPr>
+        <w:t xml:space="preserve">. </w:t>
+      </w:r>
+      <w:r>
+        <w:rPr>
+          <w:rFonts w:cstheme="minorHAnsi"/>
+          <w:color w:val="000000" w:themeColor="text1"/>
+        </w:rPr>
+        <w:t>Fire danger here is defined as the summed stand-level characteristics (both chemical and physical) of fuel elements that favor flame propagation if ignition occurs (Hely et al. 2009). High fire danger would indicate a stand containing an abundance of fuel elements made up of either flammable products or products wi</w:t>
+      </w:r>
+      <w:r>
+        <w:rPr>
+          <w:rFonts w:cstheme="minorHAnsi"/>
+          <w:color w:val="000000" w:themeColor="text1"/>
+        </w:rPr>
+        <w:t xml:space="preserve">th the ability </w:t>
+      </w:r>
+      <w:r>
+        <w:rPr>
+          <w:rFonts w:cstheme="minorHAnsi"/>
+          <w:color w:val="000000" w:themeColor="text1"/>
+        </w:rPr>
+        <w:t xml:space="preserve">to sustain combustion (Hely et al. 2009). Estimating potential fire danger allows for direct insight into management of reburned stands and provides specific guidance for managers making decisions about resource allocations. </w:t>
+      </w:r>
+      <w:r>
+        <w:rPr>
+          <w:rFonts w:cstheme="minorHAnsi"/>
+          <w:color w:val="000000" w:themeColor="text1"/>
+        </w:rPr>
+        <w:t>Furthermore, I intend to</w:t>
+      </w:r>
+      <w:r>
+        <w:rPr>
+          <w:rFonts w:cstheme="minorHAnsi"/>
+        </w:rPr>
+        <w:t xml:space="preserve"> translat</w:t>
+      </w:r>
+      <w:r>
+        <w:rPr>
+          <w:rFonts w:cstheme="minorHAnsi"/>
+        </w:rPr>
+        <w:t xml:space="preserve">e predicted fire danger produced through the </w:t>
+      </w:r>
+      <w:r>
+        <w:rPr>
+          <w:rFonts w:cstheme="minorHAnsi"/>
+        </w:rPr>
+        <w:t xml:space="preserve">HIGRAD/FIRETEC system into the equivalent Canadian Forest Fire Danger Rating System (CFFDRS) ranking used by land managers </w:t>
+      </w:r>
+      <w:r>
+        <w:rPr>
+          <w:rFonts w:cstheme="minorHAnsi"/>
+        </w:rPr>
+        <w:lastRenderedPageBreak/>
+        <w:t xml:space="preserve">and fire crews in Alaska. </w:t>
+      </w:r>
+      <w:r>
+        <w:rPr>
+          <w:rFonts w:cstheme="minorHAnsi"/>
+        </w:rPr>
+        <w:t xml:space="preserve">This will allow insights from this chapter to be shared widely with the Alaska fire science community, a network that includes fire scientists, policy makers and land managers. </w:t>
+      </w:r>
+    </w:p>
+    <w:p/>
+    <w:p/>
+    <w:p/>
     <w:p>
       <w:r>
         <w:t>Method</w:t>
@@ -35,23 +244,7 @@
           <w:rFonts w:cstheme="minorHAnsi"/>
           <w:color w:val="000000" w:themeColor="text1"/>
         </w:rPr>
-        <w:t xml:space="preserve">An additional strength to this approach is that measurements will not be tied to specific plots, and instead will be stand-level metrics. This makes them more generalizable </w:t>
-      </w:r>
-      <w:proofErr w:type="gramStart"/>
-      <w:r>
-        <w:rPr>
-          <w:rFonts w:cstheme="minorHAnsi"/>
-          <w:color w:val="000000" w:themeColor="text1"/>
-        </w:rPr>
-        <w:t>then</w:t>
-      </w:r>
-      <w:proofErr w:type="gramEnd"/>
-      <w:r>
-        <w:rPr>
-          <w:rFonts w:cstheme="minorHAnsi"/>
-          <w:color w:val="000000" w:themeColor="text1"/>
-        </w:rPr>
-        <w:t xml:space="preserve"> stem maps, an alternative approach often used to evaluate fuel distributions. </w:t>
+        <w:t xml:space="preserve">An additional strength to this approach is that measurements will not be tied to specific plots, and instead will be stand-level metrics. This makes them more generalizable then stem maps, an alternative approach often used to evaluate fuel distributions. </w:t>
       </w:r>
     </w:p>
     <w:p>
@@ -132,6 +325,216 @@
     </w:sectPr>
   </w:body>
 </w:document>
+</file>
+
+<file path=word/numbering.xml><?xml version="1.0" encoding="utf-8"?>
+<w:numbering xmlns:wpc="http://schemas.microsoft.com/office/word/2010/wordprocessingCanvas" xmlns:cx="http://schemas.microsoft.com/office/drawing/2014/chartex" xmlns:cx1="http://schemas.microsoft.com/office/drawing/2015/9/8/chartex" xmlns:cx2="http://schemas.microsoft.com/office/drawing/2015/10/21/chartex" xmlns:cx3="http://schemas.microsoft.com/office/drawing/2016/5/9/chartex" xmlns:cx4="http://schemas.microsoft.com/office/drawing/2016/5/10/chartex" xmlns:cx5="http://schemas.microsoft.com/office/drawing/2016/5/11/chartex" xmlns:cx6="http://schemas.microsoft.com/office/drawing/2016/5/12/chartex" xmlns:cx7="http://schemas.microsoft.com/office/drawing/2016/5/13/chartex" xmlns:cx8="http://schemas.microsoft.com/office/drawing/2016/5/14/chartex" xmlns:mc="http://schemas.openxmlformats.org/markup-compatibility/2006" xmlns:aink="http://schemas.microsoft.com/office/drawing/2016/ink" xmlns:am3d="http://schemas.microsoft.com/office/drawing/2017/model3d" xmlns:o="urn:schemas-microsoft-com:office:office" xmlns:r="http://schemas.openxmlformats.org/officeDocument/2006/relationships" xmlns:m="http://schemas.openxmlformats.org/officeDocument/2006/math" xmlns:v="urn:schemas-microsoft-com:vml" xmlns:wp14="http://schemas.microsoft.com/office/word/2010/wordprocessingDrawing" xmlns:wp="http://schemas.openxmlformats.org/drawingml/2006/wordprocessingDrawing" xmlns:w10="urn:schemas-microsoft-com:office:word" xmlns:w="http://schemas.openxmlformats.org/wordprocessingml/2006/main" xmlns:w14="http://schemas.microsoft.com/office/word/2010/wordml" xmlns:w15="http://schemas.microsoft.com/office/word/2012/wordml" xmlns:w16cex="http://schemas.microsoft.com/office/word/2018/wordml/cex" xmlns:w16cid="http://schemas.microsoft.com/office/word/2016/wordml/cid" xmlns:w16="http://schemas.microsoft.com/office/word/2018/wordml" xmlns:w16se="http://schemas.microsoft.com/office/word/2015/wordml/symex" xmlns:wpg="http://schemas.microsoft.com/office/word/2010/wordprocessingGroup" xmlns:wpi="http://schemas.microsoft.com/office/word/2010/wordprocessingInk" xmlns:wne="http://schemas.microsoft.com/office/word/2006/wordml" xmlns:wps="http://schemas.microsoft.com/office/word/2010/wordprocessingShape" mc:Ignorable="w14 w15 w16se w16cid w16 w16cex wp14">
+  <w:abstractNum w:abstractNumId="0" w15:restartNumberingAfterBreak="0">
+    <w:nsid w:val="09DB3C95"/>
+    <w:multiLevelType w:val="hybridMultilevel"/>
+    <w:tmpl w:val="D27A12D2"/>
+    <w:lvl w:ilvl="0" w:tplc="30A23446">
+      <w:start w:val="10"/>
+      <w:numFmt w:val="bullet"/>
+      <w:lvlText w:val="-"/>
+      <w:lvlJc w:val="left"/>
+      <w:pPr>
+        <w:ind w:left="720" w:hanging="360"/>
+      </w:pPr>
+      <w:rPr>
+        <w:rFonts w:ascii="Calibri" w:eastAsiaTheme="minorHAnsi" w:hAnsi="Calibri" w:cs="Calibri" w:hint="default"/>
+      </w:rPr>
+    </w:lvl>
+    <w:lvl w:ilvl="1" w:tplc="04090003" w:tentative="1">
+      <w:start w:val="1"/>
+      <w:numFmt w:val="bullet"/>
+      <w:lvlText w:val="o"/>
+      <w:lvlJc w:val="left"/>
+      <w:pPr>
+        <w:ind w:left="1440" w:hanging="360"/>
+      </w:pPr>
+      <w:rPr>
+        <w:rFonts w:ascii="Courier New" w:hAnsi="Courier New" w:cs="Courier New" w:hint="default"/>
+      </w:rPr>
+    </w:lvl>
+    <w:lvl w:ilvl="2" w:tplc="04090005" w:tentative="1">
+      <w:start w:val="1"/>
+      <w:numFmt w:val="bullet"/>
+      <w:lvlText w:val=""/>
+      <w:lvlJc w:val="left"/>
+      <w:pPr>
+        <w:ind w:left="2160" w:hanging="360"/>
+      </w:pPr>
+      <w:rPr>
+        <w:rFonts w:ascii="Wingdings" w:hAnsi="Wingdings" w:hint="default"/>
+      </w:rPr>
+    </w:lvl>
+    <w:lvl w:ilvl="3" w:tplc="04090001" w:tentative="1">
+      <w:start w:val="1"/>
+      <w:numFmt w:val="bullet"/>
+      <w:lvlText w:val=""/>
+      <w:lvlJc w:val="left"/>
+      <w:pPr>
+        <w:ind w:left="2880" w:hanging="360"/>
+      </w:pPr>
+      <w:rPr>
+        <w:rFonts w:ascii="Symbol" w:hAnsi="Symbol" w:hint="default"/>
+      </w:rPr>
+    </w:lvl>
+    <w:lvl w:ilvl="4" w:tplc="04090003" w:tentative="1">
+      <w:start w:val="1"/>
+      <w:numFmt w:val="bullet"/>
+      <w:lvlText w:val="o"/>
+      <w:lvlJc w:val="left"/>
+      <w:pPr>
+        <w:ind w:left="3600" w:hanging="360"/>
+      </w:pPr>
+      <w:rPr>
+        <w:rFonts w:ascii="Courier New" w:hAnsi="Courier New" w:cs="Courier New" w:hint="default"/>
+      </w:rPr>
+    </w:lvl>
+    <w:lvl w:ilvl="5" w:tplc="04090005" w:tentative="1">
+      <w:start w:val="1"/>
+      <w:numFmt w:val="bullet"/>
+      <w:lvlText w:val=""/>
+      <w:lvlJc w:val="left"/>
+      <w:pPr>
+        <w:ind w:left="4320" w:hanging="360"/>
+      </w:pPr>
+      <w:rPr>
+        <w:rFonts w:ascii="Wingdings" w:hAnsi="Wingdings" w:hint="default"/>
+      </w:rPr>
+    </w:lvl>
+    <w:lvl w:ilvl="6" w:tplc="04090001" w:tentative="1">
+      <w:start w:val="1"/>
+      <w:numFmt w:val="bullet"/>
+      <w:lvlText w:val=""/>
+      <w:lvlJc w:val="left"/>
+      <w:pPr>
+        <w:ind w:left="5040" w:hanging="360"/>
+      </w:pPr>
+      <w:rPr>
+        <w:rFonts w:ascii="Symbol" w:hAnsi="Symbol" w:hint="default"/>
+      </w:rPr>
+    </w:lvl>
+    <w:lvl w:ilvl="7" w:tplc="04090003" w:tentative="1">
+      <w:start w:val="1"/>
+      <w:numFmt w:val="bullet"/>
+      <w:lvlText w:val="o"/>
+      <w:lvlJc w:val="left"/>
+      <w:pPr>
+        <w:ind w:left="5760" w:hanging="360"/>
+      </w:pPr>
+      <w:rPr>
+        <w:rFonts w:ascii="Courier New" w:hAnsi="Courier New" w:cs="Courier New" w:hint="default"/>
+      </w:rPr>
+    </w:lvl>
+    <w:lvl w:ilvl="8" w:tplc="04090005" w:tentative="1">
+      <w:start w:val="1"/>
+      <w:numFmt w:val="bullet"/>
+      <w:lvlText w:val=""/>
+      <w:lvlJc w:val="left"/>
+      <w:pPr>
+        <w:ind w:left="6480" w:hanging="360"/>
+      </w:pPr>
+      <w:rPr>
+        <w:rFonts w:ascii="Wingdings" w:hAnsi="Wingdings" w:hint="default"/>
+      </w:rPr>
+    </w:lvl>
+  </w:abstractNum>
+  <w:abstractNum w:abstractNumId="1" w15:restartNumberingAfterBreak="0">
+    <w:nsid w:val="720B6B70"/>
+    <w:multiLevelType w:val="hybridMultilevel"/>
+    <w:tmpl w:val="F28467DE"/>
+    <w:lvl w:ilvl="0" w:tplc="0409000F">
+      <w:start w:val="1"/>
+      <w:numFmt w:val="decimal"/>
+      <w:lvlText w:val="%1."/>
+      <w:lvlJc w:val="left"/>
+      <w:pPr>
+        <w:ind w:left="720" w:hanging="360"/>
+      </w:pPr>
+    </w:lvl>
+    <w:lvl w:ilvl="1" w:tplc="04090019" w:tentative="1">
+      <w:start w:val="1"/>
+      <w:numFmt w:val="lowerLetter"/>
+      <w:lvlText w:val="%2."/>
+      <w:lvlJc w:val="left"/>
+      <w:pPr>
+        <w:ind w:left="1440" w:hanging="360"/>
+      </w:pPr>
+    </w:lvl>
+    <w:lvl w:ilvl="2" w:tplc="0409001B" w:tentative="1">
+      <w:start w:val="1"/>
+      <w:numFmt w:val="lowerRoman"/>
+      <w:lvlText w:val="%3."/>
+      <w:lvlJc w:val="right"/>
+      <w:pPr>
+        <w:ind w:left="2160" w:hanging="180"/>
+      </w:pPr>
+    </w:lvl>
+    <w:lvl w:ilvl="3" w:tplc="0409000F" w:tentative="1">
+      <w:start w:val="1"/>
+      <w:numFmt w:val="decimal"/>
+      <w:lvlText w:val="%4."/>
+      <w:lvlJc w:val="left"/>
+      <w:pPr>
+        <w:ind w:left="2880" w:hanging="360"/>
+      </w:pPr>
+    </w:lvl>
+    <w:lvl w:ilvl="4" w:tplc="04090019" w:tentative="1">
+      <w:start w:val="1"/>
+      <w:numFmt w:val="lowerLetter"/>
+      <w:lvlText w:val="%5."/>
+      <w:lvlJc w:val="left"/>
+      <w:pPr>
+        <w:ind w:left="3600" w:hanging="360"/>
+      </w:pPr>
+    </w:lvl>
+    <w:lvl w:ilvl="5" w:tplc="0409001B" w:tentative="1">
+      <w:start w:val="1"/>
+      <w:numFmt w:val="lowerRoman"/>
+      <w:lvlText w:val="%6."/>
+      <w:lvlJc w:val="right"/>
+      <w:pPr>
+        <w:ind w:left="4320" w:hanging="180"/>
+      </w:pPr>
+    </w:lvl>
+    <w:lvl w:ilvl="6" w:tplc="0409000F" w:tentative="1">
+      <w:start w:val="1"/>
+      <w:numFmt w:val="decimal"/>
+      <w:lvlText w:val="%7."/>
+      <w:lvlJc w:val="left"/>
+      <w:pPr>
+        <w:ind w:left="5040" w:hanging="360"/>
+      </w:pPr>
+    </w:lvl>
+    <w:lvl w:ilvl="7" w:tplc="04090019" w:tentative="1">
+      <w:start w:val="1"/>
+      <w:numFmt w:val="lowerLetter"/>
+      <w:lvlText w:val="%8."/>
+      <w:lvlJc w:val="left"/>
+      <w:pPr>
+        <w:ind w:left="5760" w:hanging="360"/>
+      </w:pPr>
+    </w:lvl>
+    <w:lvl w:ilvl="8" w:tplc="0409001B" w:tentative="1">
+      <w:start w:val="1"/>
+      <w:numFmt w:val="lowerRoman"/>
+      <w:lvlText w:val="%9."/>
+      <w:lvlJc w:val="right"/>
+      <w:pPr>
+        <w:ind w:left="6480" w:hanging="180"/>
+      </w:pPr>
+    </w:lvl>
+  </w:abstractNum>
+  <w:num w:numId="1">
+    <w:abstractNumId w:val="1"/>
+  </w:num>
+  <w:num w:numId="2">
+    <w:abstractNumId w:val="0"/>
+  </w:num>
+</w:numbering>
 </file>
 
 <file path=word/styles.xml><?xml version="1.0" encoding="utf-8"?>
@@ -253,6 +656,7 @@
     <w:lsdException w:name="HTML Sample" w:semiHidden="1" w:unhideWhenUsed="1"/>
     <w:lsdException w:name="HTML Typewriter" w:semiHidden="1" w:unhideWhenUsed="1"/>
     <w:lsdException w:name="HTML Variable" w:semiHidden="1" w:unhideWhenUsed="1"/>
+    <w:lsdException w:name="Normal Table" w:semiHidden="1" w:unhideWhenUsed="1"/>
     <w:lsdException w:name="annotation subject" w:semiHidden="1" w:unhideWhenUsed="1"/>
     <w:lsdException w:name="No List" w:semiHidden="1" w:unhideWhenUsed="1"/>
     <w:lsdException w:name="Outline List 1" w:semiHidden="1" w:unhideWhenUsed="1"/>
@@ -299,8 +703,10 @@
     <w:lsdException w:name="Table Subtle 2" w:semiHidden="1" w:unhideWhenUsed="1"/>
     <w:lsdException w:name="Table Web 1" w:semiHidden="1" w:unhideWhenUsed="1"/>
     <w:lsdException w:name="Table Web 2" w:semiHidden="1" w:unhideWhenUsed="1"/>
+    <w:lsdException w:name="Table Web 3" w:semiHidden="1" w:unhideWhenUsed="1"/>
     <w:lsdException w:name="Balloon Text" w:semiHidden="1" w:unhideWhenUsed="1"/>
     <w:lsdException w:name="Table Grid" w:uiPriority="39"/>
+    <w:lsdException w:name="Table Theme" w:semiHidden="1" w:unhideWhenUsed="1"/>
     <w:lsdException w:name="Placeholder Text" w:semiHidden="1"/>
     <w:lsdException w:name="No Spacing" w:uiPriority="1" w:qFormat="1"/>
     <w:lsdException w:name="Light Shading" w:uiPriority="60"/>
@@ -620,6 +1026,20 @@
       <w:szCs w:val="18"/>
     </w:rPr>
   </w:style>
+  <w:style w:type="paragraph" w:styleId="ListParagraph">
+    <w:name w:val="List Paragraph"/>
+    <w:basedOn w:val="Normal"/>
+    <w:uiPriority w:val="34"/>
+    <w:qFormat/>
+    <w:rsid w:val="00281583"/>
+    <w:pPr>
+      <w:ind w:left="720"/>
+      <w:contextualSpacing/>
+    </w:pPr>
+    <w:rPr>
+      <w:sz w:val="22"/>
+    </w:rPr>
+  </w:style>
 </w:styles>
 </file>
 

</xml_diff>

<commit_message>
added modeling back in draft
</commit_message>
<xml_diff>
--- a/docs/manuscript_draft/fuel_cuts.docx
+++ b/docs/manuscript_draft/fuel_cuts.docx
@@ -110,174 +110,6 @@
           <w:sz w:val="24"/>
         </w:rPr>
         <w:t xml:space="preserve">I further hypothesize that modeled fire danger and initial surface fire behavior will be greatest in once and twice-burned stands via the hypothesized increase in fuel loads but will differ according to site type. </w:t>
-      </w:r>
-    </w:p>
-    <w:p>
-      <w:pPr>
-        <w:pStyle w:val="Heading4"/>
-        <w:spacing w:line="360" w:lineRule="auto"/>
-      </w:pPr>
-      <w:r>
-        <w:t>Fire behavior modeling</w:t>
-      </w:r>
-    </w:p>
-    <w:p>
-      <w:pPr>
-        <w:spacing w:line="360" w:lineRule="auto"/>
-        <w:rPr>
-          <w:rFonts w:cstheme="minorHAnsi"/>
-        </w:rPr>
-      </w:pPr>
-      <w:r>
-        <w:rPr>
-          <w:rFonts w:cstheme="minorHAnsi"/>
-        </w:rPr>
-        <w:t xml:space="preserve">To model fire behavior based on estimated fuels structures in reburns, we used the HIGRAD/FIRETEC system, a physics-based fire behavior that represents individual ecosystem components and combustion/atmospheric interactions explicitly. HIGRAD/FIRETEC specifically treats vegetation composition and structure in three-dimensions, accounting for bulk density, surface area to volume ratio and fuel moisture. By treating fuel beds as complex and homogenous (both vertically, and horizontally), HIGRAD/FIRETEC can simulate the effects of fine-scale shifts in fuels structure and composition on subsequent fire behavior. </w:t>
-      </w:r>
-    </w:p>
-    <w:p>
-      <w:pPr>
-        <w:spacing w:line="360" w:lineRule="auto"/>
-        <w:rPr>
-          <w:rFonts w:cstheme="minorHAnsi"/>
-        </w:rPr>
-      </w:pPr>
-    </w:p>
-    <w:p>
-      <w:pPr>
-        <w:spacing w:line="360" w:lineRule="auto"/>
-        <w:rPr>
-          <w:rFonts w:cstheme="minorHAnsi"/>
-          <w:color w:val="000000" w:themeColor="text1"/>
-        </w:rPr>
-      </w:pPr>
-      <w:r>
-        <w:rPr>
-          <w:rFonts w:cstheme="minorHAnsi"/>
-        </w:rPr>
-        <w:t>Using th</w:t>
-      </w:r>
-      <w:r>
-        <w:rPr>
-          <w:rFonts w:cstheme="minorHAnsi"/>
-        </w:rPr>
-        <w:t>is</w:t>
-      </w:r>
-      <w:r>
-        <w:rPr>
-          <w:rFonts w:cstheme="minorHAnsi"/>
-        </w:rPr>
-        <w:t xml:space="preserve"> modeling framework,</w:t>
-      </w:r>
-      <w:r>
-        <w:rPr>
-          <w:rFonts w:cstheme="minorHAnsi"/>
-        </w:rPr>
-        <w:t xml:space="preserve"> we modeled</w:t>
-      </w:r>
-      <w:r>
-        <w:rPr>
-          <w:rFonts w:cstheme="minorHAnsi"/>
-        </w:rPr>
-        <w:t xml:space="preserve"> predicted fire danger</w:t>
-      </w:r>
-      <w:r>
-        <w:rPr>
-          <w:rFonts w:cstheme="minorHAnsi"/>
-        </w:rPr>
-        <w:t xml:space="preserve">. </w:t>
-      </w:r>
-      <w:r>
-        <w:rPr>
-          <w:rFonts w:cstheme="minorHAnsi"/>
-          <w:color w:val="000000" w:themeColor="text1"/>
-        </w:rPr>
-        <w:t>Fire danger here is defined as the summed stand-level characteristics (both chemical and physical) of fuel elements that favor flame propagation if ignition occurs (</w:t>
-      </w:r>
-      <w:proofErr w:type="spellStart"/>
-      <w:r>
-        <w:rPr>
-          <w:rFonts w:cstheme="minorHAnsi"/>
-          <w:color w:val="000000" w:themeColor="text1"/>
-        </w:rPr>
-        <w:t>Hely</w:t>
-      </w:r>
-      <w:proofErr w:type="spellEnd"/>
-      <w:r>
-        <w:rPr>
-          <w:rFonts w:cstheme="minorHAnsi"/>
-          <w:color w:val="000000" w:themeColor="text1"/>
-        </w:rPr>
-        <w:t xml:space="preserve"> et al. 2009). High fire danger would indicate a stand containing an abundance of fuel elements made up of either flammable products or products wi</w:t>
-      </w:r>
-      <w:r>
-        <w:rPr>
-          <w:rFonts w:cstheme="minorHAnsi"/>
-          <w:color w:val="000000" w:themeColor="text1"/>
-        </w:rPr>
-        <w:t xml:space="preserve">th the ability </w:t>
-      </w:r>
-      <w:r>
-        <w:rPr>
-          <w:rFonts w:cstheme="minorHAnsi"/>
-          <w:color w:val="000000" w:themeColor="text1"/>
-        </w:rPr>
-        <w:t>to sustain combustion (</w:t>
-      </w:r>
-      <w:proofErr w:type="spellStart"/>
-      <w:r>
-        <w:rPr>
-          <w:rFonts w:cstheme="minorHAnsi"/>
-          <w:color w:val="000000" w:themeColor="text1"/>
-        </w:rPr>
-        <w:t>Hely</w:t>
-      </w:r>
-      <w:proofErr w:type="spellEnd"/>
-      <w:r>
-        <w:rPr>
-          <w:rFonts w:cstheme="minorHAnsi"/>
-          <w:color w:val="000000" w:themeColor="text1"/>
-        </w:rPr>
-        <w:t xml:space="preserve"> et al. 2009). Estimating potential fire danger allows for direct insight into management of reburned stands and provides specific </w:t>
-      </w:r>
-      <w:r>
-        <w:rPr>
-          <w:rFonts w:cstheme="minorHAnsi"/>
-          <w:color w:val="000000" w:themeColor="text1"/>
-        </w:rPr>
-        <w:lastRenderedPageBreak/>
-        <w:t xml:space="preserve">guidance for managers making decisions about resource allocations. </w:t>
-      </w:r>
-      <w:r>
-        <w:rPr>
-          <w:rFonts w:cstheme="minorHAnsi"/>
-          <w:color w:val="000000" w:themeColor="text1"/>
-        </w:rPr>
-        <w:t>Furthermore, I intend to</w:t>
-      </w:r>
-      <w:r>
-        <w:rPr>
-          <w:rFonts w:cstheme="minorHAnsi"/>
-        </w:rPr>
-        <w:t xml:space="preserve"> translat</w:t>
-      </w:r>
-      <w:r>
-        <w:rPr>
-          <w:rFonts w:cstheme="minorHAnsi"/>
-        </w:rPr>
-        <w:t xml:space="preserve">e predicted fire danger produced through the </w:t>
-      </w:r>
-      <w:r>
-        <w:rPr>
-          <w:rFonts w:cstheme="minorHAnsi"/>
-        </w:rPr>
-        <w:t xml:space="preserve">HIGRAD/FIRETEC system into the equivalent Canadian Forest Fire Danger Rating System (CFFDRS) ranking used by land managers and fire crews in Alaska. </w:t>
-      </w:r>
-      <w:r>
-        <w:rPr>
-          <w:rFonts w:cstheme="minorHAnsi"/>
-        </w:rPr>
-        <w:t xml:space="preserve">This will allow insights from this chapter to be shared widely with the Alaska fire science community, a network that includes fire scientists, policy makers and land managers. </w:t>
       </w:r>
     </w:p>
     <w:p/>

</xml_diff>

<commit_message>
finished incorporating comments from writing group
</commit_message>
<xml_diff>
--- a/docs/manuscript_draft/fuel_cuts.docx
+++ b/docs/manuscript_draft/fuel_cuts.docx
@@ -2,6 +2,169 @@
 <file path=word/document.xml><?xml version="1.0" encoding="utf-8"?>
 <w:document xmlns:wpc="http://schemas.microsoft.com/office/word/2010/wordprocessingCanvas" xmlns:cx="http://schemas.microsoft.com/office/drawing/2014/chartex" xmlns:cx1="http://schemas.microsoft.com/office/drawing/2015/9/8/chartex" xmlns:cx2="http://schemas.microsoft.com/office/drawing/2015/10/21/chartex" xmlns:cx3="http://schemas.microsoft.com/office/drawing/2016/5/9/chartex" xmlns:cx4="http://schemas.microsoft.com/office/drawing/2016/5/10/chartex" xmlns:cx5="http://schemas.microsoft.com/office/drawing/2016/5/11/chartex" xmlns:cx6="http://schemas.microsoft.com/office/drawing/2016/5/12/chartex" xmlns:cx7="http://schemas.microsoft.com/office/drawing/2016/5/13/chartex" xmlns:cx8="http://schemas.microsoft.com/office/drawing/2016/5/14/chartex" xmlns:mc="http://schemas.openxmlformats.org/markup-compatibility/2006" xmlns:aink="http://schemas.microsoft.com/office/drawing/2016/ink" xmlns:am3d="http://schemas.microsoft.com/office/drawing/2017/model3d" xmlns:o="urn:schemas-microsoft-com:office:office" xmlns:r="http://schemas.openxmlformats.org/officeDocument/2006/relationships" xmlns:m="http://schemas.openxmlformats.org/officeDocument/2006/math" xmlns:v="urn:schemas-microsoft-com:vml" xmlns:wp14="http://schemas.microsoft.com/office/word/2010/wordprocessingDrawing" xmlns:wp="http://schemas.openxmlformats.org/drawingml/2006/wordprocessingDrawing" xmlns:w10="urn:schemas-microsoft-com:office:word" xmlns:w="http://schemas.openxmlformats.org/wordprocessingml/2006/main" xmlns:w14="http://schemas.microsoft.com/office/word/2010/wordml" xmlns:w15="http://schemas.microsoft.com/office/word/2012/wordml" xmlns:w16cex="http://schemas.microsoft.com/office/word/2018/wordml/cex" xmlns:w16cid="http://schemas.microsoft.com/office/word/2016/wordml/cid" xmlns:w16="http://schemas.microsoft.com/office/word/2018/wordml" xmlns:w16se="http://schemas.microsoft.com/office/word/2015/wordml/symex" xmlns:wpg="http://schemas.microsoft.com/office/word/2010/wordprocessingGroup" xmlns:wpi="http://schemas.microsoft.com/office/word/2010/wordprocessingInk" xmlns:wne="http://schemas.microsoft.com/office/word/2006/wordml" xmlns:wps="http://schemas.microsoft.com/office/word/2010/wordprocessingShape" mc:Ignorable="w14 w15 w16se w16cid w16 w16cex wp14">
   <w:body>
+    <w:p>
+      <w:pPr>
+        <w:spacing w:line="360" w:lineRule="auto"/>
+        <w:rPr>
+          <w:rFonts w:cstheme="minorHAnsi"/>
+        </w:rPr>
+      </w:pPr>
+      <w:r>
+        <w:rPr>
+          <w:rFonts w:cstheme="minorHAnsi"/>
+        </w:rPr>
+        <w:t xml:space="preserve">Fire events at a local or landscape scale are fundamentally driven by three components: weather, fuel and local/landscape environmental controls (Whitlock et al. 2010). </w:t>
+      </w:r>
+      <w:r>
+        <w:rPr>
+          <w:rFonts w:cstheme="minorHAnsi"/>
+        </w:rPr>
+        <w:t>Changes in any single component can drive shifts in fire behavior or even fire regimes, depending on the scale.</w:t>
+      </w:r>
+      <w:r>
+        <w:rPr>
+          <w:rFonts w:cstheme="minorHAnsi"/>
+        </w:rPr>
+        <w:t xml:space="preserve"> </w:t>
+      </w:r>
+      <w:r>
+        <w:rPr>
+          <w:rFonts w:cstheme="minorHAnsi"/>
+        </w:rPr>
+        <w:t xml:space="preserve">Changes in fuel </w:t>
+      </w:r>
+      <w:r>
+        <w:rPr>
+          <w:rFonts w:cstheme="minorHAnsi"/>
+        </w:rPr>
+        <w:t xml:space="preserve">in particular </w:t>
+      </w:r>
+      <w:r>
+        <w:rPr>
+          <w:rFonts w:cstheme="minorHAnsi"/>
+        </w:rPr>
+        <w:t xml:space="preserve">are directly related to subsequent changes in fire behavior </w:t>
+      </w:r>
+      <w:r>
+        <w:rPr>
+          <w:rFonts w:cstheme="minorHAnsi"/>
+        </w:rPr>
+        <w:t xml:space="preserve">across scales and regardless of system </w:t>
+      </w:r>
+      <w:r>
+        <w:rPr>
+          <w:rFonts w:cstheme="minorHAnsi"/>
+        </w:rPr>
+        <w:t>(Taylor and Fonda 199</w:t>
+      </w:r>
+      <w:r>
+        <w:rPr>
+          <w:rFonts w:cstheme="minorHAnsi"/>
+        </w:rPr>
+        <w:t>0</w:t>
+      </w:r>
+      <w:r>
+        <w:rPr>
+          <w:rFonts w:cstheme="minorHAnsi"/>
+        </w:rPr>
+        <w:t xml:space="preserve">, Schimmel and </w:t>
+      </w:r>
+      <w:proofErr w:type="spellStart"/>
+      <w:r>
+        <w:rPr>
+          <w:rFonts w:cstheme="minorHAnsi"/>
+        </w:rPr>
+        <w:t>Grantsrom</w:t>
+      </w:r>
+      <w:proofErr w:type="spellEnd"/>
+      <w:r>
+        <w:rPr>
+          <w:rFonts w:cstheme="minorHAnsi"/>
+        </w:rPr>
+        <w:t xml:space="preserve"> 1997, </w:t>
+      </w:r>
+      <w:proofErr w:type="spellStart"/>
+      <w:r>
+        <w:rPr>
+          <w:rFonts w:cstheme="minorHAnsi"/>
+        </w:rPr>
+        <w:t>Hely</w:t>
+      </w:r>
+      <w:proofErr w:type="spellEnd"/>
+      <w:r>
+        <w:rPr>
+          <w:rFonts w:cstheme="minorHAnsi"/>
+        </w:rPr>
+        <w:t xml:space="preserve"> et al. 2009)</w:t>
+      </w:r>
+      <w:r>
+        <w:rPr>
+          <w:rFonts w:cstheme="minorHAnsi"/>
+        </w:rPr>
+        <w:t>. Fuel, therefore, serves as a link between vegetation type and combustion environment (Mitchell et al. 2009). Since</w:t>
+      </w:r>
+      <w:r>
+        <w:rPr>
+          <w:rFonts w:cstheme="minorHAnsi"/>
+          <w:color w:val="000000" w:themeColor="text1"/>
+        </w:rPr>
+        <w:t xml:space="preserve"> the spatial distribution of fuel elements in a given stand shape both fire danger and initial surface fire behavior (</w:t>
+      </w:r>
+      <w:proofErr w:type="spellStart"/>
+      <w:r>
+        <w:rPr>
+          <w:rFonts w:cstheme="minorHAnsi"/>
+          <w:color w:val="000000" w:themeColor="text1"/>
+        </w:rPr>
+        <w:t>Hely</w:t>
+      </w:r>
+      <w:proofErr w:type="spellEnd"/>
+      <w:r>
+        <w:rPr>
+          <w:rFonts w:cstheme="minorHAnsi"/>
+          <w:color w:val="000000" w:themeColor="text1"/>
+        </w:rPr>
+        <w:t xml:space="preserve"> et al. 2009),</w:t>
+      </w:r>
+      <w:r>
+        <w:rPr>
+          <w:rFonts w:cstheme="minorHAnsi"/>
+          <w:color w:val="000000" w:themeColor="text1"/>
+        </w:rPr>
+        <w:t xml:space="preserve"> shifts in community composition that alter the spatial distribution of fuels may influence subsequent fire behavior. Evaluating how ecological transitions alter the characteristics of fuel loads, connectivity and spatial distributions can provide insight into future landscape flammability and potential fire-vegetation feedbacks.</w:t>
+      </w:r>
+      <w:commentRangeStart w:id="0"/>
+      <w:r>
+        <w:rPr>
+          <w:rFonts w:cstheme="minorHAnsi"/>
+          <w:color w:val="000000" w:themeColor="text1"/>
+        </w:rPr>
+        <w:t xml:space="preserve"> </w:t>
+      </w:r>
+      <w:commentRangeEnd w:id="0"/>
+      <w:r>
+        <w:rPr>
+          <w:rStyle w:val="CommentReference"/>
+        </w:rPr>
+        <w:commentReference w:id="0"/>
+      </w:r>
+    </w:p>
+    <w:p>
+      <w:pPr>
+        <w:spacing w:line="360" w:lineRule="auto"/>
+        <w:rPr>
+          <w:rFonts w:cstheme="minorHAnsi"/>
+        </w:rPr>
+      </w:pPr>
+    </w:p>
+    <w:p>
+      <w:pPr>
+        <w:spacing w:line="360" w:lineRule="auto"/>
+        <w:rPr>
+          <w:rFonts w:cstheme="minorHAnsi"/>
+        </w:rPr>
+      </w:pPr>
+    </w:p>
     <w:p>
       <w:pPr>
         <w:spacing w:line="360" w:lineRule="auto"/>
@@ -112,7 +275,75 @@
         <w:t xml:space="preserve">I further hypothesize that modeled fire danger and initial surface fire behavior will be greatest in once and twice-burned stands via the hypothesized increase in fuel loads but will differ according to site type. </w:t>
       </w:r>
     </w:p>
-    <w:p/>
+    <w:p>
+      <w:r>
+        <w:rPr>
+          <w:rFonts w:cstheme="minorHAnsi"/>
+        </w:rPr>
+        <w:lastRenderedPageBreak/>
+        <w:t xml:space="preserve">We ask the following research questions: 1) </w:t>
+      </w:r>
+      <w:r>
+        <w:rPr>
+          <w:rFonts w:cstheme="minorHAnsi"/>
+        </w:rPr>
+        <w:t>What is the spatial distribution of fuel elements in areas experiencing 1, 2 or 3 short interval fires?</w:t>
+      </w:r>
+      <w:r>
+        <w:rPr>
+          <w:rFonts w:cstheme="minorHAnsi"/>
+        </w:rPr>
+        <w:t xml:space="preserve">, 2) </w:t>
+      </w:r>
+      <w:r>
+        <w:rPr>
+          <w:rFonts w:cstheme="minorHAnsi"/>
+        </w:rPr>
+        <w:t>How does the spatial distribution of fuel elements differ between uplands and lowlands in response to repeat burning?</w:t>
+      </w:r>
+      <w:r>
+        <w:rPr>
+          <w:rFonts w:cstheme="minorHAnsi"/>
+        </w:rPr>
+        <w:t xml:space="preserve"> and 3) H</w:t>
+      </w:r>
+      <w:r>
+        <w:rPr>
+          <w:rFonts w:cstheme="minorHAnsi"/>
+        </w:rPr>
+        <w:t>ow</w:t>
+      </w:r>
+      <w:r>
+        <w:rPr>
+          <w:rFonts w:cstheme="minorHAnsi"/>
+        </w:rPr>
+        <w:t xml:space="preserve"> </w:t>
+      </w:r>
+      <w:r>
+        <w:rPr>
+          <w:rFonts w:cstheme="minorHAnsi"/>
+        </w:rPr>
+        <w:t>d</w:t>
+      </w:r>
+      <w:r>
+        <w:rPr>
+          <w:rFonts w:cstheme="minorHAnsi"/>
+        </w:rPr>
+        <w:t>oes</w:t>
+      </w:r>
+      <w:r>
+        <w:rPr>
+          <w:rFonts w:cstheme="minorHAnsi"/>
+        </w:rPr>
+        <w:t xml:space="preserve"> fire behavior differ across reburn sequence and between </w:t>
+      </w:r>
+      <w:r>
+        <w:rPr>
+          <w:rFonts w:cstheme="minorHAnsi"/>
+        </w:rPr>
+        <w:t>community types?</w:t>
+      </w:r>
+    </w:p>
     <w:p/>
     <w:p/>
     <w:p>
@@ -229,6 +460,45 @@
     </w:sectPr>
   </w:body>
 </w:document>
+</file>
+
+<file path=word/comments.xml><?xml version="1.0" encoding="utf-8"?>
+<w:comments xmlns:wpc="http://schemas.microsoft.com/office/word/2010/wordprocessingCanvas" xmlns:cx="http://schemas.microsoft.com/office/drawing/2014/chartex" xmlns:cx1="http://schemas.microsoft.com/office/drawing/2015/9/8/chartex" xmlns:cx2="http://schemas.microsoft.com/office/drawing/2015/10/21/chartex" xmlns:cx3="http://schemas.microsoft.com/office/drawing/2016/5/9/chartex" xmlns:cx4="http://schemas.microsoft.com/office/drawing/2016/5/10/chartex" xmlns:cx5="http://schemas.microsoft.com/office/drawing/2016/5/11/chartex" xmlns:cx6="http://schemas.microsoft.com/office/drawing/2016/5/12/chartex" xmlns:cx7="http://schemas.microsoft.com/office/drawing/2016/5/13/chartex" xmlns:cx8="http://schemas.microsoft.com/office/drawing/2016/5/14/chartex" xmlns:mc="http://schemas.openxmlformats.org/markup-compatibility/2006" xmlns:aink="http://schemas.microsoft.com/office/drawing/2016/ink" xmlns:am3d="http://schemas.microsoft.com/office/drawing/2017/model3d" xmlns:o="urn:schemas-microsoft-com:office:office" xmlns:r="http://schemas.openxmlformats.org/officeDocument/2006/relationships" xmlns:m="http://schemas.openxmlformats.org/officeDocument/2006/math" xmlns:v="urn:schemas-microsoft-com:vml" xmlns:wp14="http://schemas.microsoft.com/office/word/2010/wordprocessingDrawing" xmlns:wp="http://schemas.openxmlformats.org/drawingml/2006/wordprocessingDrawing" xmlns:w10="urn:schemas-microsoft-com:office:word" xmlns:w="http://schemas.openxmlformats.org/wordprocessingml/2006/main" xmlns:w14="http://schemas.microsoft.com/office/word/2010/wordml" xmlns:w15="http://schemas.microsoft.com/office/word/2012/wordml" xmlns:w16cex="http://schemas.microsoft.com/office/word/2018/wordml/cex" xmlns:w16cid="http://schemas.microsoft.com/office/word/2016/wordml/cid" xmlns:w16="http://schemas.microsoft.com/office/word/2018/wordml" xmlns:w16se="http://schemas.microsoft.com/office/word/2015/wordml/symex" xmlns:wpg="http://schemas.microsoft.com/office/word/2010/wordprocessingGroup" xmlns:wpi="http://schemas.microsoft.com/office/word/2010/wordprocessingInk" xmlns:wne="http://schemas.microsoft.com/office/word/2006/wordml" xmlns:wps="http://schemas.microsoft.com/office/word/2010/wordprocessingShape" mc:Ignorable="w14 w15 w16se w16cid w16 w16cex wp14">
+  <w:comment w:id="0" w:author="Hayes, Katherine" w:date="2021-01-26T10:13:00Z" w:initials="HK">
+    <w:p>
+      <w:pPr>
+        <w:pStyle w:val="CommentText"/>
+      </w:pPr>
+      <w:r>
+        <w:rPr>
+          <w:rStyle w:val="CommentReference"/>
+        </w:rPr>
+        <w:annotationRef/>
+      </w:r>
+      <w:r>
+        <w:t>Add in walker et al. 2020 – fuel availability controls boreal fire severity, not fire weather</w:t>
+      </w:r>
+    </w:p>
+  </w:comment>
+</w:comments>
+</file>
+
+<file path=word/commentsExtended.xml><?xml version="1.0" encoding="utf-8"?>
+<w15:commentsEx xmlns:wpc="http://schemas.microsoft.com/office/word/2010/wordprocessingCanvas" xmlns:cx="http://schemas.microsoft.com/office/drawing/2014/chartex" xmlns:cx1="http://schemas.microsoft.com/office/drawing/2015/9/8/chartex" xmlns:cx2="http://schemas.microsoft.com/office/drawing/2015/10/21/chartex" xmlns:cx3="http://schemas.microsoft.com/office/drawing/2016/5/9/chartex" xmlns:cx4="http://schemas.microsoft.com/office/drawing/2016/5/10/chartex" xmlns:cx5="http://schemas.microsoft.com/office/drawing/2016/5/11/chartex" xmlns:cx6="http://schemas.microsoft.com/office/drawing/2016/5/12/chartex" xmlns:cx7="http://schemas.microsoft.com/office/drawing/2016/5/13/chartex" xmlns:cx8="http://schemas.microsoft.com/office/drawing/2016/5/14/chartex" xmlns:mc="http://schemas.openxmlformats.org/markup-compatibility/2006" xmlns:aink="http://schemas.microsoft.com/office/drawing/2016/ink" xmlns:am3d="http://schemas.microsoft.com/office/drawing/2017/model3d" xmlns:o="urn:schemas-microsoft-com:office:office" xmlns:r="http://schemas.openxmlformats.org/officeDocument/2006/relationships" xmlns:m="http://schemas.openxmlformats.org/officeDocument/2006/math" xmlns:v="urn:schemas-microsoft-com:vml" xmlns:wp14="http://schemas.microsoft.com/office/word/2010/wordprocessingDrawing" xmlns:wp="http://schemas.openxmlformats.org/drawingml/2006/wordprocessingDrawing" xmlns:w10="urn:schemas-microsoft-com:office:word" xmlns:w="http://schemas.openxmlformats.org/wordprocessingml/2006/main" xmlns:w14="http://schemas.microsoft.com/office/word/2010/wordml" xmlns:w15="http://schemas.microsoft.com/office/word/2012/wordml" xmlns:w16cex="http://schemas.microsoft.com/office/word/2018/wordml/cex" xmlns:w16cid="http://schemas.microsoft.com/office/word/2016/wordml/cid" xmlns:w16="http://schemas.microsoft.com/office/word/2018/wordml" xmlns:w16se="http://schemas.microsoft.com/office/word/2015/wordml/symex" xmlns:wpg="http://schemas.microsoft.com/office/word/2010/wordprocessingGroup" xmlns:wpi="http://schemas.microsoft.com/office/word/2010/wordprocessingInk" xmlns:wne="http://schemas.microsoft.com/office/word/2006/wordml" xmlns:wps="http://schemas.microsoft.com/office/word/2010/wordprocessingShape" mc:Ignorable="w14 w15 w16se w16cid w16 w16cex wp14">
+  <w15:commentEx w15:paraId="2640061A" w15:done="0"/>
+</w15:commentsEx>
+</file>
+
+<file path=word/commentsExtensible.xml><?xml version="1.0" encoding="utf-8"?>
+<w16cex:commentsExtensible xmlns:wpc="http://schemas.microsoft.com/office/word/2010/wordprocessingCanvas" xmlns:cx="http://schemas.microsoft.com/office/drawing/2014/chartex" xmlns:cx1="http://schemas.microsoft.com/office/drawing/2015/9/8/chartex" xmlns:cx2="http://schemas.microsoft.com/office/drawing/2015/10/21/chartex" xmlns:cx3="http://schemas.microsoft.com/office/drawing/2016/5/9/chartex" xmlns:cx4="http://schemas.microsoft.com/office/drawing/2016/5/10/chartex" xmlns:cx5="http://schemas.microsoft.com/office/drawing/2016/5/11/chartex" xmlns:cx6="http://schemas.microsoft.com/office/drawing/2016/5/12/chartex" xmlns:cx7="http://schemas.microsoft.com/office/drawing/2016/5/13/chartex" xmlns:cx8="http://schemas.microsoft.com/office/drawing/2016/5/14/chartex" xmlns:mc="http://schemas.openxmlformats.org/markup-compatibility/2006" xmlns:aink="http://schemas.microsoft.com/office/drawing/2016/ink" xmlns:am3d="http://schemas.microsoft.com/office/drawing/2017/model3d" xmlns:o="urn:schemas-microsoft-com:office:office" xmlns:r="http://schemas.openxmlformats.org/officeDocument/2006/relationships" xmlns:m="http://schemas.openxmlformats.org/officeDocument/2006/math" xmlns:v="urn:schemas-microsoft-com:vml" xmlns:wp14="http://schemas.microsoft.com/office/word/2010/wordprocessingDrawing" xmlns:wp="http://schemas.openxmlformats.org/drawingml/2006/wordprocessingDrawing" xmlns:w10="urn:schemas-microsoft-com:office:word" xmlns:w="http://schemas.openxmlformats.org/wordprocessingml/2006/main" xmlns:w14="http://schemas.microsoft.com/office/word/2010/wordml" xmlns:w15="http://schemas.microsoft.com/office/word/2012/wordml" xmlns:w16cex="http://schemas.microsoft.com/office/word/2018/wordml/cex" xmlns:w16cid="http://schemas.microsoft.com/office/word/2016/wordml/cid" xmlns:w16="http://schemas.microsoft.com/office/word/2018/wordml" xmlns:w16se="http://schemas.microsoft.com/office/word/2015/wordml/symex" xmlns:wpg="http://schemas.microsoft.com/office/word/2010/wordprocessingGroup" xmlns:wpi="http://schemas.microsoft.com/office/word/2010/wordprocessingInk" xmlns:wne="http://schemas.microsoft.com/office/word/2006/wordml" xmlns:wps="http://schemas.microsoft.com/office/word/2010/wordprocessingShape" mc:Ignorable="w14 w15 w16se w16cid w16 w16cex wp14">
+  <w16cex:commentExtensible w16cex:durableId="23BA69DA" w16cex:dateUtc="2021-01-26T17:13:00Z"/>
+</w16cex:commentsExtensible>
+</file>
+
+<file path=word/commentsIds.xml><?xml version="1.0" encoding="utf-8"?>
+<w16cid:commentsIds xmlns:wpc="http://schemas.microsoft.com/office/word/2010/wordprocessingCanvas" xmlns:cx="http://schemas.microsoft.com/office/drawing/2014/chartex" xmlns:cx1="http://schemas.microsoft.com/office/drawing/2015/9/8/chartex" xmlns:cx2="http://schemas.microsoft.com/office/drawing/2015/10/21/chartex" xmlns:cx3="http://schemas.microsoft.com/office/drawing/2016/5/9/chartex" xmlns:cx4="http://schemas.microsoft.com/office/drawing/2016/5/10/chartex" xmlns:cx5="http://schemas.microsoft.com/office/drawing/2016/5/11/chartex" xmlns:cx6="http://schemas.microsoft.com/office/drawing/2016/5/12/chartex" xmlns:cx7="http://schemas.microsoft.com/office/drawing/2016/5/13/chartex" xmlns:cx8="http://schemas.microsoft.com/office/drawing/2016/5/14/chartex" xmlns:mc="http://schemas.openxmlformats.org/markup-compatibility/2006" xmlns:aink="http://schemas.microsoft.com/office/drawing/2016/ink" xmlns:am3d="http://schemas.microsoft.com/office/drawing/2017/model3d" xmlns:o="urn:schemas-microsoft-com:office:office" xmlns:r="http://schemas.openxmlformats.org/officeDocument/2006/relationships" xmlns:m="http://schemas.openxmlformats.org/officeDocument/2006/math" xmlns:v="urn:schemas-microsoft-com:vml" xmlns:wp14="http://schemas.microsoft.com/office/word/2010/wordprocessingDrawing" xmlns:wp="http://schemas.openxmlformats.org/drawingml/2006/wordprocessingDrawing" xmlns:w10="urn:schemas-microsoft-com:office:word" xmlns:w="http://schemas.openxmlformats.org/wordprocessingml/2006/main" xmlns:w14="http://schemas.microsoft.com/office/word/2010/wordml" xmlns:w15="http://schemas.microsoft.com/office/word/2012/wordml" xmlns:w16cex="http://schemas.microsoft.com/office/word/2018/wordml/cex" xmlns:w16cid="http://schemas.microsoft.com/office/word/2016/wordml/cid" xmlns:w16="http://schemas.microsoft.com/office/word/2018/wordml" xmlns:w16se="http://schemas.microsoft.com/office/word/2015/wordml/symex" xmlns:wpg="http://schemas.microsoft.com/office/word/2010/wordprocessingGroup" xmlns:wpi="http://schemas.microsoft.com/office/word/2010/wordprocessingInk" xmlns:wne="http://schemas.microsoft.com/office/word/2006/wordml" xmlns:wps="http://schemas.microsoft.com/office/word/2010/wordprocessingShape" mc:Ignorable="w14 w15 w16se w16cid w16 w16cex wp14">
+  <w16cid:commentId w16cid:paraId="2640061A" w16cid:durableId="23BA69DA"/>
+</w16cid:commentsIds>
 </file>
 
 <file path=word/numbering.xml><?xml version="1.0" encoding="utf-8"?>
@@ -439,6 +709,14 @@
     <w:abstractNumId w:val="0"/>
   </w:num>
 </w:numbering>
+</file>
+
+<file path=word/people.xml><?xml version="1.0" encoding="utf-8"?>
+<w15:people xmlns:wpc="http://schemas.microsoft.com/office/word/2010/wordprocessingCanvas" xmlns:cx="http://schemas.microsoft.com/office/drawing/2014/chartex" xmlns:cx1="http://schemas.microsoft.com/office/drawing/2015/9/8/chartex" xmlns:cx2="http://schemas.microsoft.com/office/drawing/2015/10/21/chartex" xmlns:cx3="http://schemas.microsoft.com/office/drawing/2016/5/9/chartex" xmlns:cx4="http://schemas.microsoft.com/office/drawing/2016/5/10/chartex" xmlns:cx5="http://schemas.microsoft.com/office/drawing/2016/5/11/chartex" xmlns:cx6="http://schemas.microsoft.com/office/drawing/2016/5/12/chartex" xmlns:cx7="http://schemas.microsoft.com/office/drawing/2016/5/13/chartex" xmlns:cx8="http://schemas.microsoft.com/office/drawing/2016/5/14/chartex" xmlns:mc="http://schemas.openxmlformats.org/markup-compatibility/2006" xmlns:aink="http://schemas.microsoft.com/office/drawing/2016/ink" xmlns:am3d="http://schemas.microsoft.com/office/drawing/2017/model3d" xmlns:o="urn:schemas-microsoft-com:office:office" xmlns:r="http://schemas.openxmlformats.org/officeDocument/2006/relationships" xmlns:m="http://schemas.openxmlformats.org/officeDocument/2006/math" xmlns:v="urn:schemas-microsoft-com:vml" xmlns:wp14="http://schemas.microsoft.com/office/word/2010/wordprocessingDrawing" xmlns:wp="http://schemas.openxmlformats.org/drawingml/2006/wordprocessingDrawing" xmlns:w10="urn:schemas-microsoft-com:office:word" xmlns:w="http://schemas.openxmlformats.org/wordprocessingml/2006/main" xmlns:w14="http://schemas.microsoft.com/office/word/2010/wordml" xmlns:w15="http://schemas.microsoft.com/office/word/2012/wordml" xmlns:w16cex="http://schemas.microsoft.com/office/word/2018/wordml/cex" xmlns:w16cid="http://schemas.microsoft.com/office/word/2016/wordml/cid" xmlns:w16="http://schemas.microsoft.com/office/word/2018/wordml" xmlns:w16se="http://schemas.microsoft.com/office/word/2015/wordml/symex" xmlns:wpg="http://schemas.microsoft.com/office/word/2010/wordprocessingGroup" xmlns:wpi="http://schemas.microsoft.com/office/word/2010/wordprocessingInk" xmlns:wne="http://schemas.microsoft.com/office/word/2006/wordml" xmlns:wps="http://schemas.microsoft.com/office/word/2010/wordprocessingShape" mc:Ignorable="w14 w15 w16se w16cid w16 w16cex wp14">
+  <w15:person w15:author="Hayes, Katherine">
+    <w15:presenceInfo w15:providerId="AD" w15:userId="S::katherine.hayes@ucdenver.edu::962db613-048c-421d-a760-f8190cdc76d3"/>
+  </w15:person>
+</w15:people>
 </file>
 
 <file path=word/styles.xml><?xml version="1.0" encoding="utf-8"?>
@@ -944,6 +1222,43 @@
       <w:sz w:val="22"/>
     </w:rPr>
   </w:style>
+  <w:style w:type="character" w:styleId="CommentReference">
+    <w:name w:val="annotation reference"/>
+    <w:basedOn w:val="DefaultParagraphFont"/>
+    <w:uiPriority w:val="99"/>
+    <w:semiHidden/>
+    <w:unhideWhenUsed/>
+    <w:rsid w:val="007551D8"/>
+    <w:rPr>
+      <w:sz w:val="16"/>
+      <w:szCs w:val="16"/>
+    </w:rPr>
+  </w:style>
+  <w:style w:type="paragraph" w:styleId="CommentText">
+    <w:name w:val="annotation text"/>
+    <w:basedOn w:val="Normal"/>
+    <w:link w:val="CommentTextChar"/>
+    <w:uiPriority w:val="99"/>
+    <w:semiHidden/>
+    <w:unhideWhenUsed/>
+    <w:rsid w:val="007551D8"/>
+    <w:rPr>
+      <w:sz w:val="20"/>
+      <w:szCs w:val="20"/>
+    </w:rPr>
+  </w:style>
+  <w:style w:type="character" w:customStyle="1" w:styleId="CommentTextChar">
+    <w:name w:val="Comment Text Char"/>
+    <w:basedOn w:val="DefaultParagraphFont"/>
+    <w:link w:val="CommentText"/>
+    <w:uiPriority w:val="99"/>
+    <w:semiHidden/>
+    <w:rsid w:val="007551D8"/>
+    <w:rPr>
+      <w:sz w:val="20"/>
+      <w:szCs w:val="20"/>
+    </w:rPr>
+  </w:style>
 </w:styles>
 </file>
 

</xml_diff>

<commit_message>
updated veg weight figures / modeling paragraph
</commit_message>
<xml_diff>
--- a/docs/manuscript_draft/fuel_cuts.docx
+++ b/docs/manuscript_draft/fuel_cuts.docx
@@ -67,35 +67,7 @@
         <w:rPr>
           <w:rFonts w:cstheme="minorHAnsi"/>
         </w:rPr>
-        <w:t xml:space="preserve">, Schimmel and </w:t>
-      </w:r>
-      <w:proofErr w:type="spellStart"/>
-      <w:r>
-        <w:rPr>
-          <w:rFonts w:cstheme="minorHAnsi"/>
-        </w:rPr>
-        <w:t>Grantsrom</w:t>
-      </w:r>
-      <w:proofErr w:type="spellEnd"/>
-      <w:r>
-        <w:rPr>
-          <w:rFonts w:cstheme="minorHAnsi"/>
-        </w:rPr>
-        <w:t xml:space="preserve"> 1997, </w:t>
-      </w:r>
-      <w:proofErr w:type="spellStart"/>
-      <w:r>
-        <w:rPr>
-          <w:rFonts w:cstheme="minorHAnsi"/>
-        </w:rPr>
-        <w:t>Hely</w:t>
-      </w:r>
-      <w:proofErr w:type="spellEnd"/>
-      <w:r>
-        <w:rPr>
-          <w:rFonts w:cstheme="minorHAnsi"/>
-        </w:rPr>
-        <w:t xml:space="preserve"> et al. 2009)</w:t>
+        <w:t>, Schimmel and Grantsrom 1997, Hely et al. 2009)</w:t>
       </w:r>
       <w:r>
         <w:rPr>
@@ -108,100 +80,69 @@
           <w:rFonts w:cstheme="minorHAnsi"/>
           <w:color w:val="000000" w:themeColor="text1"/>
         </w:rPr>
-        <w:t xml:space="preserve"> the spatial distribution of fuel elements in a given stand shape both fire danger and initial surface fire behavior (</w:t>
-      </w:r>
-      <w:proofErr w:type="spellStart"/>
+        <w:t xml:space="preserve"> the spatial distribution of fuel elements in a given stand shape both fire danger and initial surface fire behavior (Hely et al. 2009),</w:t>
+      </w:r>
       <w:r>
         <w:rPr>
           <w:rFonts w:cstheme="minorHAnsi"/>
           <w:color w:val="000000" w:themeColor="text1"/>
         </w:rPr>
-        <w:t>Hely</w:t>
-      </w:r>
-      <w:proofErr w:type="spellEnd"/>
+        <w:t xml:space="preserve"> shifts in community composition that alter the spatial distribution of fuels may influence subsequent fire behavior. Evaluating how ecological transitions alter the characteristics of fuel loads, connectivity and spatial distributions can provide insight into future landscape flammability and potential fire-vegetation feedbacks.</w:t>
+      </w:r>
+      <w:commentRangeStart w:id="0"/>
       <w:r>
         <w:rPr>
           <w:rFonts w:cstheme="minorHAnsi"/>
           <w:color w:val="000000" w:themeColor="text1"/>
         </w:rPr>
-        <w:t xml:space="preserve"> et al. 2009),</w:t>
+        <w:t xml:space="preserve"> </w:t>
+      </w:r>
+      <w:commentRangeEnd w:id="0"/>
+      <w:r>
+        <w:rPr>
+          <w:rStyle w:val="CommentReference"/>
+        </w:rPr>
+        <w:commentReference w:id="0"/>
+      </w:r>
+    </w:p>
+    <w:p>
+      <w:pPr>
+        <w:spacing w:line="360" w:lineRule="auto"/>
+        <w:rPr>
+          <w:rFonts w:cstheme="minorHAnsi"/>
+        </w:rPr>
+      </w:pPr>
+    </w:p>
+    <w:p>
+      <w:pPr>
+        <w:spacing w:line="360" w:lineRule="auto"/>
+        <w:rPr>
+          <w:rFonts w:cstheme="minorHAnsi"/>
+        </w:rPr>
+      </w:pPr>
+    </w:p>
+    <w:p>
+      <w:pPr>
+        <w:spacing w:line="360" w:lineRule="auto"/>
+      </w:pPr>
+      <w:r>
+        <w:rPr>
+          <w:rFonts w:cstheme="minorHAnsi"/>
+        </w:rPr>
+        <w:t>These results provide fine-scale characterizations of variation in fuel loads and structures within reburned areas</w:t>
+      </w:r>
+      <w:r>
+        <w:rPr>
+          <w:rFonts w:cstheme="minorHAnsi"/>
+        </w:rPr>
+        <w:t xml:space="preserve"> in conjunction with </w:t>
       </w:r>
       <w:r>
         <w:rPr>
           <w:rFonts w:cstheme="minorHAnsi"/>
           <w:color w:val="000000" w:themeColor="text1"/>
         </w:rPr>
-        <w:t xml:space="preserve"> shifts in community composition that alter the spatial distribution of fuels may influence subsequent fire behavior. Evaluating how ecological transitions alter the characteristics of fuel loads, connectivity and spatial distributions can provide insight into future landscape flammability and potential fire-vegetation feedbacks.</w:t>
-      </w:r>
-      <w:commentRangeStart w:id="0"/>
-      <w:r>
-        <w:rPr>
-          <w:rFonts w:cstheme="minorHAnsi"/>
-          <w:color w:val="000000" w:themeColor="text1"/>
-        </w:rPr>
-        <w:t xml:space="preserve"> </w:t>
-      </w:r>
-      <w:commentRangeEnd w:id="0"/>
-      <w:r>
-        <w:rPr>
-          <w:rStyle w:val="CommentReference"/>
-        </w:rPr>
-        <w:commentReference w:id="0"/>
-      </w:r>
-    </w:p>
-    <w:p>
-      <w:pPr>
-        <w:spacing w:line="360" w:lineRule="auto"/>
-        <w:rPr>
-          <w:rFonts w:cstheme="minorHAnsi"/>
-        </w:rPr>
-      </w:pPr>
-    </w:p>
-    <w:p>
-      <w:pPr>
-        <w:spacing w:line="360" w:lineRule="auto"/>
-        <w:rPr>
-          <w:rFonts w:cstheme="minorHAnsi"/>
-        </w:rPr>
-      </w:pPr>
-    </w:p>
-    <w:p>
-      <w:pPr>
-        <w:spacing w:line="360" w:lineRule="auto"/>
-      </w:pPr>
-      <w:r>
-        <w:rPr>
-          <w:rFonts w:cstheme="minorHAnsi"/>
-        </w:rPr>
-        <w:t>These results provide fine-scale characterizations of variation in fuel loads and structures within reburned areas</w:t>
-      </w:r>
-      <w:r>
-        <w:rPr>
-          <w:rFonts w:cstheme="minorHAnsi"/>
-        </w:rPr>
-        <w:t xml:space="preserve"> in conjunction </w:t>
-      </w:r>
-      <w:proofErr w:type="gramStart"/>
-      <w:r>
-        <w:rPr>
-          <w:rFonts w:cstheme="minorHAnsi"/>
-        </w:rPr>
-        <w:t xml:space="preserve">with </w:t>
-      </w:r>
-      <w:r>
-        <w:rPr>
-          <w:rFonts w:cstheme="minorHAnsi"/>
-          <w:color w:val="000000" w:themeColor="text1"/>
-        </w:rPr>
-        <w:t>,</w:t>
-      </w:r>
-      <w:proofErr w:type="gramEnd"/>
-      <w:r>
-        <w:rPr>
-          <w:rFonts w:cstheme="minorHAnsi"/>
-          <w:color w:val="000000" w:themeColor="text1"/>
-        </w:rPr>
-        <w:t xml:space="preserve"> contributing to our understanding of the strength of the proposed deciduous negative feedback.  </w:t>
+        <w:t xml:space="preserve">, contributing to our understanding of the strength of the proposed deciduous negative feedback.  </w:t>
       </w:r>
     </w:p>
     <w:p/>
@@ -451,7 +392,29 @@
         </w:rPr>
       </w:pPr>
     </w:p>
-    <w:p/>
+    <w:p>
+      <w:r>
+        <w:rPr>
+          <w:rFonts w:cstheme="minorHAnsi"/>
+          <w:color w:val="000000" w:themeColor="text1"/>
+        </w:rPr>
+        <w:t>Fire danger here is defined as the summed stand-level characteristics (both chemical and physical) of fuel elements that favor flame propagation if ignition occurs (Hely et al. 2009). High fire danger would indicate a stand containing an abundance of fuel elements made up of either flammable products or products wi</w:t>
+      </w:r>
+      <w:r>
+        <w:rPr>
+          <w:rFonts w:cstheme="minorHAnsi"/>
+          <w:color w:val="000000" w:themeColor="text1"/>
+        </w:rPr>
+        <w:t xml:space="preserve">th the ability </w:t>
+      </w:r>
+      <w:r>
+        <w:rPr>
+          <w:rFonts w:cstheme="minorHAnsi"/>
+          <w:color w:val="000000" w:themeColor="text1"/>
+        </w:rPr>
+        <w:t>to sustain combustion (Hely et al. 2009). Estimating potential fire danger allows for direct insight into management of reburned stands and provides specific guidance for managers making decisions about resource allocations.</w:t>
+      </w:r>
+    </w:p>
     <w:sectPr>
       <w:pgSz w:w="12240" w:h="15840"/>
       <w:pgMar w:top="1440" w:right="1440" w:bottom="1440" w:left="1440" w:header="720" w:footer="720" w:gutter="0"/>

</xml_diff>

<commit_message>
first pass at brian's edits
</commit_message>
<xml_diff>
--- a/docs/manuscript_draft/fuel_cuts.docx
+++ b/docs/manuscript_draft/fuel_cuts.docx
@@ -67,7 +67,35 @@
         <w:rPr>
           <w:rFonts w:cstheme="minorHAnsi"/>
         </w:rPr>
-        <w:t>, Schimmel and Grantsrom 1997, Hely et al. 2009)</w:t>
+        <w:t xml:space="preserve">, Schimmel and </w:t>
+      </w:r>
+      <w:proofErr w:type="spellStart"/>
+      <w:r>
+        <w:rPr>
+          <w:rFonts w:cstheme="minorHAnsi"/>
+        </w:rPr>
+        <w:t>Grantsrom</w:t>
+      </w:r>
+      <w:proofErr w:type="spellEnd"/>
+      <w:r>
+        <w:rPr>
+          <w:rFonts w:cstheme="minorHAnsi"/>
+        </w:rPr>
+        <w:t xml:space="preserve"> 1997, </w:t>
+      </w:r>
+      <w:proofErr w:type="spellStart"/>
+      <w:r>
+        <w:rPr>
+          <w:rFonts w:cstheme="minorHAnsi"/>
+        </w:rPr>
+        <w:t>Hely</w:t>
+      </w:r>
+      <w:proofErr w:type="spellEnd"/>
+      <w:r>
+        <w:rPr>
+          <w:rFonts w:cstheme="minorHAnsi"/>
+        </w:rPr>
+        <w:t xml:space="preserve"> et al. 2009)</w:t>
       </w:r>
       <w:r>
         <w:rPr>
@@ -80,7 +108,23 @@
           <w:rFonts w:cstheme="minorHAnsi"/>
           <w:color w:val="000000" w:themeColor="text1"/>
         </w:rPr>
-        <w:t xml:space="preserve"> the spatial distribution of fuel elements in a given stand shape both fire danger and initial surface fire behavior (Hely et al. 2009),</w:t>
+        <w:t xml:space="preserve"> the spatial distribution of fuel elements in a given stand shape both fire danger and initial surface fire behavior (</w:t>
+      </w:r>
+      <w:proofErr w:type="spellStart"/>
+      <w:r>
+        <w:rPr>
+          <w:rFonts w:cstheme="minorHAnsi"/>
+          <w:color w:val="000000" w:themeColor="text1"/>
+        </w:rPr>
+        <w:t>Hely</w:t>
+      </w:r>
+      <w:proofErr w:type="spellEnd"/>
+      <w:r>
+        <w:rPr>
+          <w:rFonts w:cstheme="minorHAnsi"/>
+          <w:color w:val="000000" w:themeColor="text1"/>
+        </w:rPr>
+        <w:t xml:space="preserve"> et al. 2009),</w:t>
       </w:r>
       <w:r>
         <w:rPr>
@@ -135,14 +179,29 @@
         <w:rPr>
           <w:rFonts w:cstheme="minorHAnsi"/>
         </w:rPr>
-        <w:t xml:space="preserve"> in conjunction with </w:t>
-      </w:r>
-      <w:r>
-        <w:rPr>
-          <w:rFonts w:cstheme="minorHAnsi"/>
-          <w:color w:val="000000" w:themeColor="text1"/>
-        </w:rPr>
-        <w:t xml:space="preserve">, contributing to our understanding of the strength of the proposed deciduous negative feedback.  </w:t>
+        <w:t xml:space="preserve"> in conjunction </w:t>
+      </w:r>
+      <w:proofErr w:type="gramStart"/>
+      <w:r>
+        <w:rPr>
+          <w:rFonts w:cstheme="minorHAnsi"/>
+        </w:rPr>
+        <w:t xml:space="preserve">with </w:t>
+      </w:r>
+      <w:r>
+        <w:rPr>
+          <w:rFonts w:cstheme="minorHAnsi"/>
+          <w:color w:val="000000" w:themeColor="text1"/>
+        </w:rPr>
+        <w:t>,</w:t>
+      </w:r>
+      <w:proofErr w:type="gramEnd"/>
+      <w:r>
+        <w:rPr>
+          <w:rFonts w:cstheme="minorHAnsi"/>
+          <w:color w:val="000000" w:themeColor="text1"/>
+        </w:rPr>
+        <w:t xml:space="preserve"> contributing to our understanding of the strength of the proposed deciduous negative feedback.  </w:t>
       </w:r>
     </w:p>
     <w:p/>
@@ -320,7 +379,23 @@
           <w:rFonts w:cstheme="minorHAnsi"/>
           <w:color w:val="000000" w:themeColor="text1"/>
         </w:rPr>
-        <w:t xml:space="preserve">An additional strength to this approach is that measurements will not be tied to specific plots, and instead will be stand-level metrics. This makes them more generalizable then stem maps, an alternative approach often used to evaluate fuel distributions. </w:t>
+        <w:t xml:space="preserve">An additional strength to this approach is that measurements will not be tied to specific plots, and instead will be stand-level metrics. This makes them more generalizable </w:t>
+      </w:r>
+      <w:proofErr w:type="gramStart"/>
+      <w:r>
+        <w:rPr>
+          <w:rFonts w:cstheme="minorHAnsi"/>
+          <w:color w:val="000000" w:themeColor="text1"/>
+        </w:rPr>
+        <w:t>then</w:t>
+      </w:r>
+      <w:proofErr w:type="gramEnd"/>
+      <w:r>
+        <w:rPr>
+          <w:rFonts w:cstheme="minorHAnsi"/>
+          <w:color w:val="000000" w:themeColor="text1"/>
+        </w:rPr>
+        <w:t xml:space="preserve"> stem maps, an alternative approach often used to evaluate fuel distributions. </w:t>
       </w:r>
     </w:p>
     <w:p>
@@ -393,12 +468,34 @@
       </w:pPr>
     </w:p>
     <w:p>
-      <w:r>
-        <w:rPr>
-          <w:rFonts w:cstheme="minorHAnsi"/>
-          <w:color w:val="000000" w:themeColor="text1"/>
-        </w:rPr>
-        <w:t>Fire danger here is defined as the summed stand-level characteristics (both chemical and physical) of fuel elements that favor flame propagation if ignition occurs (Hely et al. 2009). High fire danger would indicate a stand containing an abundance of fuel elements made up of either flammable products or products wi</w:t>
+      <w:pPr>
+        <w:rPr>
+          <w:rFonts w:cstheme="minorHAnsi"/>
+          <w:color w:val="000000" w:themeColor="text1"/>
+        </w:rPr>
+      </w:pPr>
+      <w:r>
+        <w:rPr>
+          <w:rFonts w:cstheme="minorHAnsi"/>
+          <w:color w:val="000000" w:themeColor="text1"/>
+        </w:rPr>
+        <w:t>Fire danger here is defined as the summed stand-level characteristics (both chemical and physical) of fuel elements that favor flame propagation if ignition occurs (</w:t>
+      </w:r>
+      <w:proofErr w:type="spellStart"/>
+      <w:r>
+        <w:rPr>
+          <w:rFonts w:cstheme="minorHAnsi"/>
+          <w:color w:val="000000" w:themeColor="text1"/>
+        </w:rPr>
+        <w:t>Hely</w:t>
+      </w:r>
+      <w:proofErr w:type="spellEnd"/>
+      <w:r>
+        <w:rPr>
+          <w:rFonts w:cstheme="minorHAnsi"/>
+          <w:color w:val="000000" w:themeColor="text1"/>
+        </w:rPr>
+        <w:t xml:space="preserve"> et al. 2009). High fire danger would indicate a stand containing an abundance of fuel elements made up of either flammable products or products wi</w:t>
       </w:r>
       <w:r>
         <w:rPr>
@@ -412,7 +509,78 @@
           <w:rFonts w:cstheme="minorHAnsi"/>
           <w:color w:val="000000" w:themeColor="text1"/>
         </w:rPr>
-        <w:t>to sustain combustion (Hely et al. 2009). Estimating potential fire danger allows for direct insight into management of reburned stands and provides specific guidance for managers making decisions about resource allocations.</w:t>
+        <w:t>to sustain combustion (</w:t>
+      </w:r>
+      <w:proofErr w:type="spellStart"/>
+      <w:r>
+        <w:rPr>
+          <w:rFonts w:cstheme="minorHAnsi"/>
+          <w:color w:val="000000" w:themeColor="text1"/>
+        </w:rPr>
+        <w:t>Hely</w:t>
+      </w:r>
+      <w:proofErr w:type="spellEnd"/>
+      <w:r>
+        <w:rPr>
+          <w:rFonts w:cstheme="minorHAnsi"/>
+          <w:color w:val="000000" w:themeColor="text1"/>
+        </w:rPr>
+        <w:t xml:space="preserve"> et al. 2009). Estimating potential fire danger allows for direct insight into management of reburned stands and provides specific guidance for managers making decisions about resource allocations.</w:t>
+      </w:r>
+    </w:p>
+    <w:p>
+      <w:pPr>
+        <w:rPr>
+          <w:rFonts w:cstheme="minorHAnsi"/>
+          <w:color w:val="000000" w:themeColor="text1"/>
+        </w:rPr>
+      </w:pPr>
+    </w:p>
+    <w:p>
+      <w:commentRangeStart w:id="1"/>
+      <w:r>
+        <w:rPr>
+          <w:rFonts w:cstheme="minorHAnsi"/>
+          <w:color w:val="000000" w:themeColor="text1"/>
+        </w:rPr>
+        <w:t xml:space="preserve">The two approaches above represent more traditional methods of evaluating fuel loads and arrangements in forest stands and while </w:t>
+      </w:r>
+      <w:r>
+        <w:rPr>
+          <w:rFonts w:cstheme="minorHAnsi"/>
+          <w:color w:val="000000" w:themeColor="text1"/>
+        </w:rPr>
+        <w:t>meaningful</w:t>
+      </w:r>
+      <w:r>
+        <w:rPr>
+          <w:rFonts w:cstheme="minorHAnsi"/>
+          <w:color w:val="000000" w:themeColor="text1"/>
+        </w:rPr>
+        <w:t xml:space="preserve">, do not fully capture the range of variability or spatial non-uniformity often found in surface </w:t>
+      </w:r>
+      <w:proofErr w:type="spellStart"/>
+      <w:r>
+        <w:rPr>
+          <w:rFonts w:cstheme="minorHAnsi"/>
+          <w:color w:val="000000" w:themeColor="text1"/>
+        </w:rPr>
+        <w:t>fuelbeds</w:t>
+      </w:r>
+      <w:proofErr w:type="spellEnd"/>
+      <w:r>
+        <w:rPr>
+          <w:rFonts w:cstheme="minorHAnsi"/>
+          <w:color w:val="000000" w:themeColor="text1"/>
+        </w:rPr>
+        <w:t xml:space="preserve"> (Hardy et al. 2008). </w:t>
+      </w:r>
+      <w:commentRangeEnd w:id="1"/>
+      <w:r>
+        <w:rPr>
+          <w:rStyle w:val="CommentReference"/>
+        </w:rPr>
+        <w:commentReference w:id="1"/>
       </w:r>
     </w:p>
     <w:sectPr>
@@ -443,24 +611,43 @@
       </w:r>
     </w:p>
   </w:comment>
+  <w:comment w:id="1" w:author="Brian Buma" w:date="2021-04-01T13:32:00Z" w:initials="BB">
+    <w:p>
+      <w:pPr>
+        <w:pStyle w:val="CommentText"/>
+      </w:pPr>
+      <w:r>
+        <w:rPr>
+          <w:rStyle w:val="CommentReference"/>
+        </w:rPr>
+        <w:annotationRef/>
+      </w:r>
+      <w:r>
+        <w:t>True but wordy, could just say “To capture the 3D…”</w:t>
+      </w:r>
+    </w:p>
+  </w:comment>
 </w:comments>
 </file>
 
 <file path=word/commentsExtended.xml><?xml version="1.0" encoding="utf-8"?>
 <w15:commentsEx xmlns:wpc="http://schemas.microsoft.com/office/word/2010/wordprocessingCanvas" xmlns:cx="http://schemas.microsoft.com/office/drawing/2014/chartex" xmlns:cx1="http://schemas.microsoft.com/office/drawing/2015/9/8/chartex" xmlns:cx2="http://schemas.microsoft.com/office/drawing/2015/10/21/chartex" xmlns:cx3="http://schemas.microsoft.com/office/drawing/2016/5/9/chartex" xmlns:cx4="http://schemas.microsoft.com/office/drawing/2016/5/10/chartex" xmlns:cx5="http://schemas.microsoft.com/office/drawing/2016/5/11/chartex" xmlns:cx6="http://schemas.microsoft.com/office/drawing/2016/5/12/chartex" xmlns:cx7="http://schemas.microsoft.com/office/drawing/2016/5/13/chartex" xmlns:cx8="http://schemas.microsoft.com/office/drawing/2016/5/14/chartex" xmlns:mc="http://schemas.openxmlformats.org/markup-compatibility/2006" xmlns:aink="http://schemas.microsoft.com/office/drawing/2016/ink" xmlns:am3d="http://schemas.microsoft.com/office/drawing/2017/model3d" xmlns:o="urn:schemas-microsoft-com:office:office" xmlns:r="http://schemas.openxmlformats.org/officeDocument/2006/relationships" xmlns:m="http://schemas.openxmlformats.org/officeDocument/2006/math" xmlns:v="urn:schemas-microsoft-com:vml" xmlns:wp14="http://schemas.microsoft.com/office/word/2010/wordprocessingDrawing" xmlns:wp="http://schemas.openxmlformats.org/drawingml/2006/wordprocessingDrawing" xmlns:w10="urn:schemas-microsoft-com:office:word" xmlns:w="http://schemas.openxmlformats.org/wordprocessingml/2006/main" xmlns:w14="http://schemas.microsoft.com/office/word/2010/wordml" xmlns:w15="http://schemas.microsoft.com/office/word/2012/wordml" xmlns:w16cex="http://schemas.microsoft.com/office/word/2018/wordml/cex" xmlns:w16cid="http://schemas.microsoft.com/office/word/2016/wordml/cid" xmlns:w16="http://schemas.microsoft.com/office/word/2018/wordml" xmlns:w16se="http://schemas.microsoft.com/office/word/2015/wordml/symex" xmlns:wpg="http://schemas.microsoft.com/office/word/2010/wordprocessingGroup" xmlns:wpi="http://schemas.microsoft.com/office/word/2010/wordprocessingInk" xmlns:wne="http://schemas.microsoft.com/office/word/2006/wordml" xmlns:wps="http://schemas.microsoft.com/office/word/2010/wordprocessingShape" mc:Ignorable="w14 w15 w16se w16cid w16 w16cex wp14">
   <w15:commentEx w15:paraId="2640061A" w15:done="0"/>
+  <w15:commentEx w15:paraId="0996D297" w15:done="0"/>
 </w15:commentsEx>
 </file>
 
 <file path=word/commentsExtensible.xml><?xml version="1.0" encoding="utf-8"?>
 <w16cex:commentsExtensible xmlns:wpc="http://schemas.microsoft.com/office/word/2010/wordprocessingCanvas" xmlns:cx="http://schemas.microsoft.com/office/drawing/2014/chartex" xmlns:cx1="http://schemas.microsoft.com/office/drawing/2015/9/8/chartex" xmlns:cx2="http://schemas.microsoft.com/office/drawing/2015/10/21/chartex" xmlns:cx3="http://schemas.microsoft.com/office/drawing/2016/5/9/chartex" xmlns:cx4="http://schemas.microsoft.com/office/drawing/2016/5/10/chartex" xmlns:cx5="http://schemas.microsoft.com/office/drawing/2016/5/11/chartex" xmlns:cx6="http://schemas.microsoft.com/office/drawing/2016/5/12/chartex" xmlns:cx7="http://schemas.microsoft.com/office/drawing/2016/5/13/chartex" xmlns:cx8="http://schemas.microsoft.com/office/drawing/2016/5/14/chartex" xmlns:mc="http://schemas.openxmlformats.org/markup-compatibility/2006" xmlns:aink="http://schemas.microsoft.com/office/drawing/2016/ink" xmlns:am3d="http://schemas.microsoft.com/office/drawing/2017/model3d" xmlns:o="urn:schemas-microsoft-com:office:office" xmlns:r="http://schemas.openxmlformats.org/officeDocument/2006/relationships" xmlns:m="http://schemas.openxmlformats.org/officeDocument/2006/math" xmlns:v="urn:schemas-microsoft-com:vml" xmlns:wp14="http://schemas.microsoft.com/office/word/2010/wordprocessingDrawing" xmlns:wp="http://schemas.openxmlformats.org/drawingml/2006/wordprocessingDrawing" xmlns:w10="urn:schemas-microsoft-com:office:word" xmlns:w="http://schemas.openxmlformats.org/wordprocessingml/2006/main" xmlns:w14="http://schemas.microsoft.com/office/word/2010/wordml" xmlns:w15="http://schemas.microsoft.com/office/word/2012/wordml" xmlns:w16cex="http://schemas.microsoft.com/office/word/2018/wordml/cex" xmlns:w16cid="http://schemas.microsoft.com/office/word/2016/wordml/cid" xmlns:w16="http://schemas.microsoft.com/office/word/2018/wordml" xmlns:w16se="http://schemas.microsoft.com/office/word/2015/wordml/symex" xmlns:wpg="http://schemas.microsoft.com/office/word/2010/wordprocessingGroup" xmlns:wpi="http://schemas.microsoft.com/office/word/2010/wordprocessingInk" xmlns:wne="http://schemas.microsoft.com/office/word/2006/wordml" xmlns:wps="http://schemas.microsoft.com/office/word/2010/wordprocessingShape" mc:Ignorable="w14 w15 w16se w16cid w16 w16cex wp14">
   <w16cex:commentExtensible w16cex:durableId="23BA69DA" w16cex:dateUtc="2021-01-26T17:13:00Z"/>
+  <w16cex:commentExtensible w16cex:durableId="241049F9" w16cex:dateUtc="2021-04-01T19:32:00Z"/>
 </w16cex:commentsExtensible>
 </file>
 
 <file path=word/commentsIds.xml><?xml version="1.0" encoding="utf-8"?>
 <w16cid:commentsIds xmlns:wpc="http://schemas.microsoft.com/office/word/2010/wordprocessingCanvas" xmlns:cx="http://schemas.microsoft.com/office/drawing/2014/chartex" xmlns:cx1="http://schemas.microsoft.com/office/drawing/2015/9/8/chartex" xmlns:cx2="http://schemas.microsoft.com/office/drawing/2015/10/21/chartex" xmlns:cx3="http://schemas.microsoft.com/office/drawing/2016/5/9/chartex" xmlns:cx4="http://schemas.microsoft.com/office/drawing/2016/5/10/chartex" xmlns:cx5="http://schemas.microsoft.com/office/drawing/2016/5/11/chartex" xmlns:cx6="http://schemas.microsoft.com/office/drawing/2016/5/12/chartex" xmlns:cx7="http://schemas.microsoft.com/office/drawing/2016/5/13/chartex" xmlns:cx8="http://schemas.microsoft.com/office/drawing/2016/5/14/chartex" xmlns:mc="http://schemas.openxmlformats.org/markup-compatibility/2006" xmlns:aink="http://schemas.microsoft.com/office/drawing/2016/ink" xmlns:am3d="http://schemas.microsoft.com/office/drawing/2017/model3d" xmlns:o="urn:schemas-microsoft-com:office:office" xmlns:r="http://schemas.openxmlformats.org/officeDocument/2006/relationships" xmlns:m="http://schemas.openxmlformats.org/officeDocument/2006/math" xmlns:v="urn:schemas-microsoft-com:vml" xmlns:wp14="http://schemas.microsoft.com/office/word/2010/wordprocessingDrawing" xmlns:wp="http://schemas.openxmlformats.org/drawingml/2006/wordprocessingDrawing" xmlns:w10="urn:schemas-microsoft-com:office:word" xmlns:w="http://schemas.openxmlformats.org/wordprocessingml/2006/main" xmlns:w14="http://schemas.microsoft.com/office/word/2010/wordml" xmlns:w15="http://schemas.microsoft.com/office/word/2012/wordml" xmlns:w16cex="http://schemas.microsoft.com/office/word/2018/wordml/cex" xmlns:w16cid="http://schemas.microsoft.com/office/word/2016/wordml/cid" xmlns:w16="http://schemas.microsoft.com/office/word/2018/wordml" xmlns:w16se="http://schemas.microsoft.com/office/word/2015/wordml/symex" xmlns:wpg="http://schemas.microsoft.com/office/word/2010/wordprocessingGroup" xmlns:wpi="http://schemas.microsoft.com/office/word/2010/wordprocessingInk" xmlns:wne="http://schemas.microsoft.com/office/word/2006/wordml" xmlns:wps="http://schemas.microsoft.com/office/word/2010/wordprocessingShape" mc:Ignorable="w14 w15 w16se w16cid w16 w16cex wp14">
   <w16cid:commentId w16cid:paraId="2640061A" w16cid:durableId="23BA69DA"/>
+  <w16cid:commentId w16cid:paraId="0996D297" w16cid:durableId="241049F9"/>
 </w16cid:commentsIds>
 </file>
 
@@ -678,6 +865,9 @@
 <w15:people xmlns:wpc="http://schemas.microsoft.com/office/word/2010/wordprocessingCanvas" xmlns:cx="http://schemas.microsoft.com/office/drawing/2014/chartex" xmlns:cx1="http://schemas.microsoft.com/office/drawing/2015/9/8/chartex" xmlns:cx2="http://schemas.microsoft.com/office/drawing/2015/10/21/chartex" xmlns:cx3="http://schemas.microsoft.com/office/drawing/2016/5/9/chartex" xmlns:cx4="http://schemas.microsoft.com/office/drawing/2016/5/10/chartex" xmlns:cx5="http://schemas.microsoft.com/office/drawing/2016/5/11/chartex" xmlns:cx6="http://schemas.microsoft.com/office/drawing/2016/5/12/chartex" xmlns:cx7="http://schemas.microsoft.com/office/drawing/2016/5/13/chartex" xmlns:cx8="http://schemas.microsoft.com/office/drawing/2016/5/14/chartex" xmlns:mc="http://schemas.openxmlformats.org/markup-compatibility/2006" xmlns:aink="http://schemas.microsoft.com/office/drawing/2016/ink" xmlns:am3d="http://schemas.microsoft.com/office/drawing/2017/model3d" xmlns:o="urn:schemas-microsoft-com:office:office" xmlns:r="http://schemas.openxmlformats.org/officeDocument/2006/relationships" xmlns:m="http://schemas.openxmlformats.org/officeDocument/2006/math" xmlns:v="urn:schemas-microsoft-com:vml" xmlns:wp14="http://schemas.microsoft.com/office/word/2010/wordprocessingDrawing" xmlns:wp="http://schemas.openxmlformats.org/drawingml/2006/wordprocessingDrawing" xmlns:w10="urn:schemas-microsoft-com:office:word" xmlns:w="http://schemas.openxmlformats.org/wordprocessingml/2006/main" xmlns:w14="http://schemas.microsoft.com/office/word/2010/wordml" xmlns:w15="http://schemas.microsoft.com/office/word/2012/wordml" xmlns:w16cex="http://schemas.microsoft.com/office/word/2018/wordml/cex" xmlns:w16cid="http://schemas.microsoft.com/office/word/2016/wordml/cid" xmlns:w16="http://schemas.microsoft.com/office/word/2018/wordml" xmlns:w16se="http://schemas.microsoft.com/office/word/2015/wordml/symex" xmlns:wpg="http://schemas.microsoft.com/office/word/2010/wordprocessingGroup" xmlns:wpi="http://schemas.microsoft.com/office/word/2010/wordprocessingInk" xmlns:wne="http://schemas.microsoft.com/office/word/2006/wordml" xmlns:wps="http://schemas.microsoft.com/office/word/2010/wordprocessingShape" mc:Ignorable="w14 w15 w16se w16cid w16 w16cex wp14">
   <w15:person w15:author="Hayes, Katherine">
     <w15:presenceInfo w15:providerId="AD" w15:userId="S::katherine.hayes@ucdenver.edu::962db613-048c-421d-a760-f8190cdc76d3"/>
+  </w15:person>
+  <w15:person w15:author="Brian Buma">
+    <w15:presenceInfo w15:providerId="Windows Live" w15:userId="1304c90f19ec6a98"/>
   </w15:person>
 </w15:people>
 </file>

</xml_diff>